<commit_message>
Docs: Se ponen evidencias del primer caso de uso.
</commit_message>
<xml_diff>
--- a/02_Diseño/02_Diagramas UML/02_Diagrama de caso de usos/01_Formato de caso de usos word/CU001.docx
+++ b/02_Diseño/02_Diagramas UML/02_Diagrama de caso de usos/01_Formato de caso de usos word/CU001.docx
@@ -20,10 +20,10 @@
         <w:tblLook w:val="0000" w:firstRow="0" w:lastRow="0" w:firstColumn="0" w:lastColumn="0" w:noHBand="0" w:noVBand="0"/>
       </w:tblPr>
       <w:tblGrid>
-        <w:gridCol w:w="1388"/>
-        <w:gridCol w:w="1280"/>
-        <w:gridCol w:w="1144"/>
-        <w:gridCol w:w="4834"/>
+        <w:gridCol w:w="1501"/>
+        <w:gridCol w:w="1263"/>
+        <w:gridCol w:w="1118"/>
+        <w:gridCol w:w="4764"/>
         <w:gridCol w:w="22"/>
       </w:tblGrid>
       <w:tr>
@@ -43,15 +43,13 @@
                 <w:rFonts w:ascii="Arial" w:hAnsi="Arial" w:cs="Arial"/>
                 <w:b/>
                 <w:bCs/>
-                <w:sz w:val="22"/>
-              </w:rPr>
-            </w:pPr>
-            <w:r>
-              <w:rPr>
-                <w:rFonts w:ascii="Arial" w:hAnsi="Arial" w:cs="Arial"/>
-                <w:b/>
-                <w:bCs/>
-                <w:sz w:val="22"/>
+              </w:rPr>
+            </w:pPr>
+            <w:r>
+              <w:rPr>
+                <w:rFonts w:ascii="Arial" w:hAnsi="Arial" w:cs="Arial"/>
+                <w:b/>
+                <w:bCs/>
               </w:rPr>
               <w:t># Ref.</w:t>
             </w:r>
@@ -66,20 +64,17 @@
             <w:pPr>
               <w:rPr>
                 <w:rFonts w:ascii="Arial" w:hAnsi="Arial" w:cs="Arial"/>
-                <w:sz w:val="22"/>
-              </w:rPr>
-            </w:pPr>
-            <w:r>
-              <w:rPr>
-                <w:rFonts w:ascii="Arial" w:hAnsi="Arial" w:cs="Arial"/>
-                <w:sz w:val="22"/>
+              </w:rPr>
+            </w:pPr>
+            <w:r>
+              <w:rPr>
+                <w:rFonts w:ascii="Arial" w:hAnsi="Arial" w:cs="Arial"/>
               </w:rPr>
               <w:t>CU00</w:t>
             </w:r>
             <w:r>
               <w:rPr>
                 <w:rFonts w:ascii="Arial" w:hAnsi="Arial" w:cs="Arial"/>
-                <w:sz w:val="22"/>
               </w:rPr>
               <w:t>1</w:t>
             </w:r>
@@ -103,15 +98,13 @@
                 <w:rFonts w:ascii="Arial" w:hAnsi="Arial" w:cs="Arial"/>
                 <w:b/>
                 <w:bCs/>
-                <w:sz w:val="22"/>
-              </w:rPr>
-            </w:pPr>
-            <w:r>
-              <w:rPr>
-                <w:rFonts w:ascii="Arial" w:hAnsi="Arial" w:cs="Arial"/>
-                <w:b/>
-                <w:bCs/>
-                <w:sz w:val="22"/>
+              </w:rPr>
+            </w:pPr>
+            <w:r>
+              <w:rPr>
+                <w:rFonts w:ascii="Arial" w:hAnsi="Arial" w:cs="Arial"/>
+                <w:b/>
+                <w:bCs/>
               </w:rPr>
               <w:t>Caso de Uso</w:t>
             </w:r>
@@ -126,13 +119,11 @@
             <w:pPr>
               <w:rPr>
                 <w:rFonts w:ascii="Arial" w:hAnsi="Arial" w:cs="Arial"/>
-                <w:sz w:val="22"/>
-              </w:rPr>
-            </w:pPr>
-            <w:r>
-              <w:rPr>
-                <w:rFonts w:ascii="Arial" w:hAnsi="Arial" w:cs="Arial"/>
-                <w:sz w:val="22"/>
+              </w:rPr>
+            </w:pPr>
+            <w:r>
+              <w:rPr>
+                <w:rFonts w:ascii="Arial" w:hAnsi="Arial" w:cs="Arial"/>
               </w:rPr>
               <w:t>Registro De Usuario</w:t>
             </w:r>
@@ -156,15 +147,13 @@
                 <w:rFonts w:ascii="Arial" w:hAnsi="Arial" w:cs="Arial"/>
                 <w:b/>
                 <w:bCs/>
-                <w:sz w:val="22"/>
-              </w:rPr>
-            </w:pPr>
-            <w:r>
-              <w:rPr>
-                <w:rFonts w:ascii="Arial" w:hAnsi="Arial" w:cs="Arial"/>
-                <w:b/>
-                <w:bCs/>
-                <w:sz w:val="22"/>
+              </w:rPr>
+            </w:pPr>
+            <w:r>
+              <w:rPr>
+                <w:rFonts w:ascii="Arial" w:hAnsi="Arial" w:cs="Arial"/>
+                <w:b/>
+                <w:bCs/>
               </w:rPr>
               <w:t xml:space="preserve">Autor </w:t>
             </w:r>
@@ -179,13 +168,11 @@
             <w:pPr>
               <w:rPr>
                 <w:rFonts w:ascii="Arial" w:hAnsi="Arial" w:cs="Arial"/>
-                <w:sz w:val="22"/>
-              </w:rPr>
-            </w:pPr>
-            <w:r>
-              <w:rPr>
-                <w:rFonts w:ascii="Arial" w:hAnsi="Arial" w:cs="Arial"/>
-                <w:sz w:val="22"/>
+              </w:rPr>
+            </w:pPr>
+            <w:r>
+              <w:rPr>
+                <w:rFonts w:ascii="Arial" w:hAnsi="Arial" w:cs="Arial"/>
               </w:rPr>
               <w:t>Autor: Juan Carlos sanchez</w:t>
             </w:r>
@@ -195,51 +182,41 @@
               <w:jc w:val="both"/>
               <w:rPr>
                 <w:rFonts w:ascii="Arial" w:hAnsi="Arial" w:cs="Arial"/>
-                <w:sz w:val="22"/>
-              </w:rPr>
-            </w:pPr>
-            <w:r>
-              <w:rPr>
-                <w:rFonts w:ascii="Arial" w:hAnsi="Arial" w:cs="Arial"/>
-                <w:sz w:val="22"/>
+              </w:rPr>
+            </w:pPr>
+            <w:r>
+              <w:rPr>
+                <w:rFonts w:ascii="Arial" w:hAnsi="Arial" w:cs="Arial"/>
               </w:rPr>
               <w:t>Revisado :</w:t>
             </w:r>
             <w:r>
               <w:rPr>
                 <w:rFonts w:ascii="Arial" w:hAnsi="Arial" w:cs="Arial"/>
-                <w:sz w:val="22"/>
               </w:rPr>
               <w:t xml:space="preserve"> </w:t>
             </w:r>
             <w:r>
               <w:rPr>
                 <w:rFonts w:ascii="Arial" w:hAnsi="Arial" w:cs="Arial"/>
-                <w:sz w:val="22"/>
               </w:rPr>
               <w:t>J</w:t>
             </w:r>
             <w:r>
               <w:rPr>
                 <w:rFonts w:ascii="Arial" w:hAnsi="Arial" w:cs="Arial"/>
-                <w:sz w:val="22"/>
-                <w:szCs w:val="22"/>
               </w:rPr>
               <w:t>ohn</w:t>
             </w:r>
             <w:r>
               <w:rPr>
                 <w:rFonts w:ascii="Arial" w:hAnsi="Arial" w:cs="Arial"/>
-                <w:sz w:val="22"/>
-                <w:szCs w:val="22"/>
               </w:rPr>
               <w:t xml:space="preserve"> </w:t>
             </w:r>
             <w:r>
               <w:rPr>
                 <w:rFonts w:ascii="Arial" w:hAnsi="Arial" w:cs="Arial"/>
-                <w:sz w:val="22"/>
-                <w:szCs w:val="22"/>
               </w:rPr>
               <w:t>Chávez</w:t>
             </w:r>
@@ -263,15 +240,13 @@
                 <w:rFonts w:ascii="Arial" w:hAnsi="Arial" w:cs="Arial"/>
                 <w:b/>
                 <w:bCs/>
-                <w:sz w:val="22"/>
-              </w:rPr>
-            </w:pPr>
-            <w:r>
-              <w:rPr>
-                <w:rFonts w:ascii="Arial" w:hAnsi="Arial" w:cs="Arial"/>
-                <w:b/>
-                <w:bCs/>
-                <w:sz w:val="22"/>
+              </w:rPr>
+            </w:pPr>
+            <w:r>
+              <w:rPr>
+                <w:rFonts w:ascii="Arial" w:hAnsi="Arial" w:cs="Arial"/>
+                <w:b/>
+                <w:bCs/>
               </w:rPr>
               <w:t>Fecha</w:t>
             </w:r>
@@ -286,13 +261,11 @@
             <w:pPr>
               <w:rPr>
                 <w:rFonts w:ascii="Arial" w:hAnsi="Arial" w:cs="Arial"/>
-                <w:sz w:val="22"/>
-              </w:rPr>
-            </w:pPr>
-            <w:r>
-              <w:rPr>
-                <w:rFonts w:ascii="Arial" w:hAnsi="Arial" w:cs="Arial"/>
-                <w:sz w:val="22"/>
+              </w:rPr>
+            </w:pPr>
+            <w:r>
+              <w:rPr>
+                <w:rFonts w:ascii="Arial" w:hAnsi="Arial" w:cs="Arial"/>
               </w:rPr>
               <w:t>23/02/2019</w:t>
             </w:r>
@@ -316,15 +289,13 @@
                 <w:rFonts w:ascii="Arial" w:hAnsi="Arial" w:cs="Arial"/>
                 <w:b/>
                 <w:bCs/>
-                <w:sz w:val="22"/>
-              </w:rPr>
-            </w:pPr>
-            <w:r>
-              <w:rPr>
-                <w:rFonts w:ascii="Arial" w:hAnsi="Arial" w:cs="Arial"/>
-                <w:b/>
-                <w:bCs/>
-                <w:sz w:val="22"/>
+              </w:rPr>
+            </w:pPr>
+            <w:r>
+              <w:rPr>
+                <w:rFonts w:ascii="Arial" w:hAnsi="Arial" w:cs="Arial"/>
+                <w:b/>
+                <w:bCs/>
               </w:rPr>
               <w:t>Versión</w:t>
             </w:r>
@@ -339,20 +310,17 @@
             <w:pPr>
               <w:rPr>
                 <w:rFonts w:ascii="Arial" w:hAnsi="Arial" w:cs="Arial"/>
-                <w:sz w:val="22"/>
-              </w:rPr>
-            </w:pPr>
-            <w:r>
-              <w:rPr>
-                <w:rFonts w:ascii="Arial" w:hAnsi="Arial" w:cs="Arial"/>
-                <w:sz w:val="22"/>
+              </w:rPr>
+            </w:pPr>
+            <w:r>
+              <w:rPr>
+                <w:rFonts w:ascii="Arial" w:hAnsi="Arial" w:cs="Arial"/>
               </w:rPr>
               <w:t>1,</w:t>
             </w:r>
             <w:r>
               <w:rPr>
                 <w:rFonts w:ascii="Arial" w:hAnsi="Arial" w:cs="Arial"/>
-                <w:sz w:val="22"/>
               </w:rPr>
               <w:t>2</w:t>
             </w:r>
@@ -376,15 +344,13 @@
                 <w:rFonts w:ascii="Arial" w:hAnsi="Arial" w:cs="Arial"/>
                 <w:b/>
                 <w:bCs/>
-                <w:sz w:val="22"/>
-              </w:rPr>
-            </w:pPr>
-            <w:r>
-              <w:rPr>
-                <w:rFonts w:ascii="Arial" w:hAnsi="Arial" w:cs="Arial"/>
-                <w:b/>
-                <w:bCs/>
-                <w:sz w:val="22"/>
+              </w:rPr>
+            </w:pPr>
+            <w:r>
+              <w:rPr>
+                <w:rFonts w:ascii="Arial" w:hAnsi="Arial" w:cs="Arial"/>
+                <w:b/>
+                <w:bCs/>
               </w:rPr>
               <w:t>Actor/es</w:t>
             </w:r>
@@ -399,20 +365,17 @@
             <w:pPr>
               <w:rPr>
                 <w:rFonts w:ascii="Arial" w:hAnsi="Arial" w:cs="Arial"/>
-                <w:sz w:val="22"/>
-              </w:rPr>
-            </w:pPr>
-            <w:r>
-              <w:rPr>
-                <w:rFonts w:ascii="Arial" w:hAnsi="Arial" w:cs="Arial"/>
-                <w:sz w:val="22"/>
+              </w:rPr>
+            </w:pPr>
+            <w:r>
+              <w:rPr>
+                <w:rFonts w:ascii="Arial" w:hAnsi="Arial" w:cs="Arial"/>
               </w:rPr>
               <w:t>Adm</w:t>
             </w:r>
             <w:r>
               <w:rPr>
                 <w:rFonts w:ascii="Arial" w:hAnsi="Arial" w:cs="Arial"/>
-                <w:sz w:val="22"/>
               </w:rPr>
               <w:t>inistrador y Cliente</w:t>
             </w:r>
@@ -436,15 +399,13 @@
                 <w:rFonts w:ascii="Arial" w:hAnsi="Arial" w:cs="Arial"/>
                 <w:b/>
                 <w:bCs/>
-                <w:sz w:val="22"/>
-              </w:rPr>
-            </w:pPr>
-            <w:r>
-              <w:rPr>
-                <w:rFonts w:ascii="Arial" w:hAnsi="Arial" w:cs="Arial"/>
-                <w:b/>
-                <w:bCs/>
-                <w:sz w:val="22"/>
+              </w:rPr>
+            </w:pPr>
+            <w:r>
+              <w:rPr>
+                <w:rFonts w:ascii="Arial" w:hAnsi="Arial" w:cs="Arial"/>
+                <w:b/>
+                <w:bCs/>
               </w:rPr>
               <w:t>Tipo</w:t>
             </w:r>
@@ -459,13 +420,11 @@
             <w:pPr>
               <w:rPr>
                 <w:rFonts w:ascii="Arial" w:hAnsi="Arial" w:cs="Arial"/>
-                <w:sz w:val="22"/>
-              </w:rPr>
-            </w:pPr>
-            <w:r>
-              <w:rPr>
-                <w:rFonts w:ascii="Arial" w:hAnsi="Arial" w:cs="Arial"/>
-                <w:sz w:val="22"/>
+              </w:rPr>
+            </w:pPr>
+            <w:r>
+              <w:rPr>
+                <w:rFonts w:ascii="Arial" w:hAnsi="Arial" w:cs="Arial"/>
               </w:rPr>
               <w:t>Principal</w:t>
             </w:r>
@@ -489,15 +448,13 @@
                 <w:rFonts w:ascii="Arial" w:hAnsi="Arial" w:cs="Arial"/>
                 <w:b/>
                 <w:bCs/>
-                <w:sz w:val="22"/>
-              </w:rPr>
-            </w:pPr>
-            <w:r>
-              <w:rPr>
-                <w:rFonts w:ascii="Arial" w:hAnsi="Arial" w:cs="Arial"/>
-                <w:b/>
-                <w:bCs/>
-                <w:sz w:val="22"/>
+              </w:rPr>
+            </w:pPr>
+            <w:r>
+              <w:rPr>
+                <w:rFonts w:ascii="Arial" w:hAnsi="Arial" w:cs="Arial"/>
+                <w:b/>
+                <w:bCs/>
               </w:rPr>
               <w:t>Descripción</w:t>
             </w:r>
@@ -512,15 +469,25 @@
             <w:pPr>
               <w:rPr>
                 <w:rFonts w:ascii="Arial" w:hAnsi="Arial" w:cs="Arial"/>
-                <w:sz w:val="22"/>
-              </w:rPr>
-            </w:pPr>
-            <w:r>
-              <w:rPr>
-                <w:rFonts w:ascii="Arial" w:hAnsi="Arial" w:cs="Arial"/>
-                <w:sz w:val="22"/>
-              </w:rPr>
-              <w:t>El usuario deberá ingresar un correo y una contraseña para ingresar al sistema.</w:t>
+              </w:rPr>
+            </w:pPr>
+            <w:r>
+              <w:rPr>
+                <w:rFonts w:ascii="Arial" w:hAnsi="Arial" w:cs="Arial"/>
+              </w:rPr>
+              <w:t xml:space="preserve">El usuario deberá ingresar un correo y una contraseña </w:t>
+            </w:r>
+            <w:r>
+              <w:rPr>
+                <w:rFonts w:ascii="Arial" w:hAnsi="Arial" w:cs="Arial"/>
+              </w:rPr>
+              <w:t>para acceder</w:t>
+            </w:r>
+            <w:r>
+              <w:rPr>
+                <w:rFonts w:ascii="Arial" w:hAnsi="Arial" w:cs="Arial"/>
+              </w:rPr>
+              <w:t xml:space="preserve"> al sistema.</w:t>
             </w:r>
           </w:p>
         </w:tc>
@@ -543,15 +510,13 @@
                 <w:rFonts w:ascii="Arial" w:hAnsi="Arial" w:cs="Arial"/>
                 <w:b/>
                 <w:bCs/>
-                <w:sz w:val="22"/>
-              </w:rPr>
-            </w:pPr>
-            <w:r>
-              <w:rPr>
-                <w:rFonts w:ascii="Arial" w:hAnsi="Arial" w:cs="Arial"/>
-                <w:b/>
-                <w:bCs/>
-                <w:sz w:val="22"/>
+              </w:rPr>
+            </w:pPr>
+            <w:r>
+              <w:rPr>
+                <w:rFonts w:ascii="Arial" w:hAnsi="Arial" w:cs="Arial"/>
+                <w:b/>
+                <w:bCs/>
               </w:rPr>
               <w:t>Referencias Cruzadas</w:t>
             </w:r>
@@ -567,15 +532,13 @@
                 <w:rFonts w:ascii="Arial" w:hAnsi="Arial" w:cs="Arial"/>
                 <w:b/>
                 <w:bCs/>
-                <w:sz w:val="22"/>
-              </w:rPr>
-            </w:pPr>
-            <w:r>
-              <w:rPr>
-                <w:rFonts w:ascii="Arial" w:hAnsi="Arial" w:cs="Arial"/>
-                <w:b/>
-                <w:bCs/>
-                <w:sz w:val="22"/>
+              </w:rPr>
+            </w:pPr>
+            <w:r>
+              <w:rPr>
+                <w:rFonts w:ascii="Arial" w:hAnsi="Arial" w:cs="Arial"/>
+                <w:b/>
+                <w:bCs/>
               </w:rPr>
               <w:t>C.U</w:t>
             </w:r>
@@ -591,86 +554,19 @@
             <w:pPr>
               <w:rPr>
                 <w:rFonts w:ascii="Arial" w:hAnsi="Arial" w:cs="Arial"/>
-                <w:sz w:val="22"/>
                 <w:lang w:val="es-MX"/>
               </w:rPr>
             </w:pPr>
             <w:r>
               <w:rPr>
                 <w:rFonts w:ascii="Arial" w:hAnsi="Arial" w:cs="Arial"/>
-                <w:sz w:val="22"/>
                 <w:lang w:val="es-MX"/>
               </w:rPr>
-              <w:t>CU002</w:t>
-            </w:r>
-            <w:r>
-              <w:rPr>
-                <w:rFonts w:ascii="Arial" w:hAnsi="Arial" w:cs="Arial"/>
-                <w:sz w:val="22"/>
-                <w:lang w:val="es-MX"/>
-              </w:rPr>
-              <w:t xml:space="preserve"> </w:t>
-            </w:r>
-            <w:r>
-              <w:rPr>
-                <w:rFonts w:ascii="Arial" w:hAnsi="Arial" w:cs="Arial"/>
-                <w:sz w:val="22"/>
-                <w:lang w:val="es-MX"/>
-              </w:rPr>
-              <w:t>,</w:t>
-            </w:r>
-            <w:r>
-              <w:rPr>
-                <w:rFonts w:ascii="Arial" w:hAnsi="Arial" w:cs="Arial"/>
-                <w:sz w:val="22"/>
-                <w:lang w:val="es-MX"/>
-              </w:rPr>
-              <w:t>CU003</w:t>
-            </w:r>
-            <w:r>
-              <w:rPr>
-                <w:rFonts w:ascii="Arial" w:hAnsi="Arial" w:cs="Arial"/>
-                <w:sz w:val="22"/>
-                <w:lang w:val="es-MX"/>
-              </w:rPr>
-              <w:t>,</w:t>
-            </w:r>
-            <w:r>
-              <w:rPr>
-                <w:rFonts w:ascii="Arial" w:hAnsi="Arial" w:cs="Arial"/>
-                <w:sz w:val="22"/>
-                <w:lang w:val="es-MX"/>
-              </w:rPr>
-              <w:t xml:space="preserve"> </w:t>
-            </w:r>
-            <w:r>
-              <w:rPr>
-                <w:rFonts w:ascii="Arial" w:hAnsi="Arial" w:cs="Arial"/>
-                <w:sz w:val="22"/>
-                <w:lang w:val="es-MX"/>
-              </w:rPr>
-              <w:t>CU004,</w:t>
-            </w:r>
-            <w:r>
-              <w:rPr>
-                <w:rFonts w:ascii="Arial" w:hAnsi="Arial" w:cs="Arial"/>
-                <w:sz w:val="22"/>
-                <w:lang w:val="es-MX"/>
-              </w:rPr>
-              <w:t xml:space="preserve"> </w:t>
-            </w:r>
-            <w:r>
-              <w:rPr>
-                <w:rFonts w:ascii="Arial" w:hAnsi="Arial" w:cs="Arial"/>
-                <w:sz w:val="22"/>
-                <w:lang w:val="es-MX"/>
-              </w:rPr>
-              <w:t>CU006</w:t>
-            </w:r>
-            <w:r>
-              <w:rPr>
-                <w:rFonts w:ascii="Arial" w:hAnsi="Arial" w:cs="Arial"/>
-                <w:sz w:val="22"/>
+              <w:t>CU002 ,CU003, CU004, CU006</w:t>
+            </w:r>
+            <w:r>
+              <w:rPr>
+                <w:rFonts w:ascii="Arial" w:hAnsi="Arial" w:cs="Arial"/>
                 <w:lang w:val="es-MX"/>
               </w:rPr>
               <w:t xml:space="preserve"> , CU0014 , </w:t>
@@ -696,7 +592,6 @@
                 <w:rFonts w:ascii="Arial" w:hAnsi="Arial" w:cs="Arial"/>
                 <w:b/>
                 <w:bCs/>
-                <w:sz w:val="22"/>
                 <w:lang w:val="es-MX"/>
               </w:rPr>
             </w:pPr>
@@ -712,7 +607,6 @@
                 <w:rFonts w:ascii="Arial" w:hAnsi="Arial" w:cs="Arial"/>
                 <w:b/>
                 <w:bCs/>
-                <w:sz w:val="22"/>
                 <w:lang w:val="en-US"/>
               </w:rPr>
             </w:pPr>
@@ -721,7 +615,6 @@
                 <w:rFonts w:ascii="Arial" w:hAnsi="Arial" w:cs="Arial"/>
                 <w:b/>
                 <w:bCs/>
-                <w:sz w:val="22"/>
                 <w:lang w:val="en-US"/>
               </w:rPr>
               <w:t>R.F</w:t>
@@ -738,14 +631,12 @@
             <w:pPr>
               <w:rPr>
                 <w:rFonts w:ascii="Arial" w:hAnsi="Arial" w:cs="Arial"/>
-                <w:sz w:val="22"/>
                 <w:lang w:val="en-US"/>
               </w:rPr>
             </w:pPr>
             <w:r>
               <w:rPr>
                 <w:rFonts w:ascii="Arial" w:hAnsi="Arial" w:cs="Arial"/>
-                <w:sz w:val="22"/>
                 <w:lang w:val="en-US"/>
               </w:rPr>
               <w:t>RF01, RF02, RF04</w:t>
@@ -770,15 +661,13 @@
                 <w:rFonts w:ascii="Arial" w:hAnsi="Arial" w:cs="Arial"/>
                 <w:b/>
                 <w:bCs/>
-                <w:sz w:val="22"/>
-              </w:rPr>
-            </w:pPr>
-            <w:r>
-              <w:rPr>
-                <w:rFonts w:ascii="Arial" w:hAnsi="Arial" w:cs="Arial"/>
-                <w:b/>
-                <w:bCs/>
-                <w:sz w:val="22"/>
+              </w:rPr>
+            </w:pPr>
+            <w:r>
+              <w:rPr>
+                <w:rFonts w:ascii="Arial" w:hAnsi="Arial" w:cs="Arial"/>
+                <w:b/>
+                <w:bCs/>
               </w:rPr>
               <w:t>Precondición</w:t>
             </w:r>
@@ -793,13 +682,11 @@
             <w:pPr>
               <w:rPr>
                 <w:rFonts w:ascii="Arial" w:hAnsi="Arial" w:cs="Arial"/>
-                <w:sz w:val="22"/>
-              </w:rPr>
-            </w:pPr>
-            <w:r>
-              <w:rPr>
-                <w:rFonts w:ascii="Arial" w:hAnsi="Arial" w:cs="Arial"/>
-                <w:sz w:val="22"/>
+              </w:rPr>
+            </w:pPr>
+            <w:r>
+              <w:rPr>
+                <w:rFonts w:ascii="Arial" w:hAnsi="Arial" w:cs="Arial"/>
               </w:rPr>
               <w:t>No hay precondición.</w:t>
             </w:r>
@@ -821,29 +708,18 @@
             <w:pPr>
               <w:rPr>
                 <w:rFonts w:ascii="Arial" w:hAnsi="Arial" w:cs="Arial"/>
-                <w:sz w:val="22"/>
-              </w:rPr>
-            </w:pPr>
-            <w:r>
-              <w:rPr>
-                <w:rFonts w:ascii="Arial" w:hAnsi="Arial" w:cs="Arial"/>
-                <w:b/>
-                <w:sz w:val="22"/>
-              </w:rPr>
-              <w:t xml:space="preserve">Flujo </w:t>
-            </w:r>
-            <w:r>
-              <w:rPr>
-                <w:rFonts w:ascii="Arial" w:hAnsi="Arial" w:cs="Arial"/>
-                <w:b/>
-                <w:sz w:val="22"/>
-              </w:rPr>
-              <w:t xml:space="preserve"> Normal</w:t>
-            </w:r>
-            <w:r>
-              <w:rPr>
-                <w:rFonts w:ascii="Arial" w:hAnsi="Arial" w:cs="Arial"/>
-                <w:sz w:val="22"/>
+              </w:rPr>
+            </w:pPr>
+            <w:r>
+              <w:rPr>
+                <w:rFonts w:ascii="Arial" w:hAnsi="Arial" w:cs="Arial"/>
+                <w:b/>
+              </w:rPr>
+              <w:t>Flujo  Normal</w:t>
+            </w:r>
+            <w:r>
+              <w:rPr>
+                <w:rFonts w:ascii="Arial" w:hAnsi="Arial" w:cs="Arial"/>
               </w:rPr>
               <w:t xml:space="preserve">  </w:t>
             </w:r>
@@ -868,15 +744,13 @@
                 <w:rFonts w:ascii="Arial" w:hAnsi="Arial" w:cs="Arial"/>
                 <w:b/>
                 <w:bCs/>
-                <w:sz w:val="22"/>
-              </w:rPr>
-            </w:pPr>
-            <w:r>
-              <w:rPr>
-                <w:rFonts w:ascii="Arial" w:hAnsi="Arial" w:cs="Arial"/>
-                <w:b/>
-                <w:bCs/>
-                <w:sz w:val="22"/>
+              </w:rPr>
+            </w:pPr>
+            <w:r>
+              <w:rPr>
+                <w:rFonts w:ascii="Arial" w:hAnsi="Arial" w:cs="Arial"/>
+                <w:b/>
+                <w:bCs/>
               </w:rPr>
               <w:t>ACCION ACTOR/ES</w:t>
             </w:r>
@@ -885,7 +759,6 @@
                 <w:rFonts w:ascii="Arial" w:hAnsi="Arial" w:cs="Arial"/>
                 <w:b/>
                 <w:bCs/>
-                <w:sz w:val="22"/>
               </w:rPr>
               <w:br/>
             </w:r>
@@ -896,15 +769,13 @@
                 <w:rFonts w:ascii="Arial" w:hAnsi="Arial" w:cs="Arial"/>
                 <w:b/>
                 <w:bCs/>
-                <w:sz w:val="22"/>
-              </w:rPr>
-            </w:pPr>
-            <w:r>
-              <w:rPr>
-                <w:rFonts w:ascii="Arial" w:hAnsi="Arial" w:cs="Arial"/>
-                <w:b/>
-                <w:bCs/>
-                <w:sz w:val="22"/>
+              </w:rPr>
+            </w:pPr>
+            <w:r>
+              <w:rPr>
+                <w:rFonts w:ascii="Arial" w:hAnsi="Arial" w:cs="Arial"/>
+                <w:b/>
+                <w:bCs/>
               </w:rPr>
               <w:t>1.El actor Ingresara al software</w:t>
             </w:r>
@@ -913,7 +784,6 @@
                 <w:rFonts w:ascii="Arial" w:hAnsi="Arial" w:cs="Arial"/>
                 <w:b/>
                 <w:bCs/>
-                <w:sz w:val="22"/>
               </w:rPr>
               <w:br/>
             </w:r>
@@ -921,7 +791,6 @@
               <w:rPr>
                 <w:rFonts w:ascii="Arial" w:hAnsi="Arial" w:cs="Arial"/>
                 <w:bCs/>
-                <w:sz w:val="22"/>
               </w:rPr>
               <w:t>Ingresa al url de login</w:t>
             </w:r>
@@ -930,65 +799,43 @@
             <w:pPr>
               <w:rPr>
                 <w:rFonts w:ascii="Arial" w:hAnsi="Arial" w:cs="Arial"/>
-                <w:sz w:val="22"/>
-              </w:rPr>
-            </w:pPr>
-          </w:p>
-          <w:p>
-            <w:pPr>
-              <w:rPr>
-                <w:rFonts w:ascii="Arial" w:hAnsi="Arial" w:cs="Arial"/>
-                <w:sz w:val="22"/>
-              </w:rPr>
-            </w:pPr>
-          </w:p>
-          <w:p>
-            <w:pPr>
-              <w:rPr>
-                <w:rFonts w:ascii="Arial" w:hAnsi="Arial" w:cs="Arial"/>
-                <w:sz w:val="22"/>
-              </w:rPr>
-            </w:pPr>
-          </w:p>
-          <w:p>
-            <w:pPr>
-              <w:rPr>
-                <w:rFonts w:ascii="Arial" w:hAnsi="Arial" w:cs="Arial"/>
-                <w:sz w:val="22"/>
-              </w:rPr>
-            </w:pPr>
-          </w:p>
-          <w:p>
-            <w:pPr>
-              <w:rPr>
-                <w:rFonts w:ascii="Arial" w:hAnsi="Arial" w:cs="Arial"/>
-                <w:b/>
-                <w:sz w:val="22"/>
-              </w:rPr>
-            </w:pPr>
-            <w:r>
-              <w:rPr>
-                <w:rFonts w:ascii="Arial" w:hAnsi="Arial" w:cs="Arial"/>
-                <w:b/>
-                <w:sz w:val="22"/>
-              </w:rPr>
-              <w:t xml:space="preserve">1.2 El </w:t>
-            </w:r>
-            <w:r>
-              <w:rPr>
-                <w:rFonts w:ascii="Arial" w:hAnsi="Arial" w:cs="Arial"/>
-                <w:b/>
-                <w:sz w:val="22"/>
-              </w:rPr>
-              <w:t>actor</w:t>
-            </w:r>
-            <w:r>
-              <w:rPr>
-                <w:rFonts w:ascii="Arial" w:hAnsi="Arial" w:cs="Arial"/>
-                <w:b/>
-                <w:sz w:val="22"/>
-              </w:rPr>
-              <w:t xml:space="preserve"> ingresara y validara la información </w:t>
+              </w:rPr>
+            </w:pPr>
+          </w:p>
+          <w:p>
+            <w:pPr>
+              <w:rPr>
+                <w:rFonts w:ascii="Arial" w:hAnsi="Arial" w:cs="Arial"/>
+              </w:rPr>
+            </w:pPr>
+          </w:p>
+          <w:p>
+            <w:pPr>
+              <w:rPr>
+                <w:rFonts w:ascii="Arial" w:hAnsi="Arial" w:cs="Arial"/>
+              </w:rPr>
+            </w:pPr>
+          </w:p>
+          <w:p>
+            <w:pPr>
+              <w:rPr>
+                <w:rFonts w:ascii="Arial" w:hAnsi="Arial" w:cs="Arial"/>
+              </w:rPr>
+            </w:pPr>
+          </w:p>
+          <w:p>
+            <w:pPr>
+              <w:rPr>
+                <w:rFonts w:ascii="Arial" w:hAnsi="Arial" w:cs="Arial"/>
+                <w:b/>
+              </w:rPr>
+            </w:pPr>
+            <w:r>
+              <w:rPr>
+                <w:rFonts w:ascii="Arial" w:hAnsi="Arial" w:cs="Arial"/>
+                <w:b/>
+              </w:rPr>
+              <w:t xml:space="preserve">1.2 El actor ingresara y validara la información </w:t>
             </w:r>
           </w:p>
         </w:tc>
@@ -1002,15 +849,13 @@
                 <w:rFonts w:ascii="Arial" w:hAnsi="Arial" w:cs="Arial"/>
                 <w:b/>
                 <w:bCs/>
-                <w:sz w:val="22"/>
-              </w:rPr>
-            </w:pPr>
-            <w:r>
-              <w:rPr>
-                <w:rFonts w:ascii="Arial" w:hAnsi="Arial" w:cs="Arial"/>
-                <w:b/>
-                <w:bCs/>
-                <w:sz w:val="22"/>
+              </w:rPr>
+            </w:pPr>
+            <w:r>
+              <w:rPr>
+                <w:rFonts w:ascii="Arial" w:hAnsi="Arial" w:cs="Arial"/>
+                <w:b/>
+                <w:bCs/>
               </w:rPr>
               <w:t xml:space="preserve"> RESPUESTA DEL SISTEMA.</w:t>
             </w:r>
@@ -1021,7 +866,6 @@
                 <w:rFonts w:ascii="Arial" w:hAnsi="Arial" w:cs="Arial"/>
                 <w:b/>
                 <w:bCs/>
-                <w:sz w:val="22"/>
               </w:rPr>
             </w:pPr>
           </w:p>
@@ -1035,15 +879,13 @@
                 <w:rFonts w:ascii="Arial" w:hAnsi="Arial" w:cs="Arial"/>
                 <w:b/>
                 <w:bCs/>
-                <w:sz w:val="22"/>
-              </w:rPr>
-            </w:pPr>
-            <w:r>
-              <w:rPr>
-                <w:rFonts w:ascii="Arial" w:hAnsi="Arial" w:cs="Arial"/>
-                <w:b/>
-                <w:bCs/>
-                <w:sz w:val="22"/>
+              </w:rPr>
+            </w:pPr>
+            <w:r>
+              <w:rPr>
+                <w:rFonts w:ascii="Arial" w:hAnsi="Arial" w:cs="Arial"/>
+                <w:b/>
+                <w:bCs/>
               </w:rPr>
               <w:t>El sistema mostrara 5</w:t>
             </w:r>
@@ -1052,7 +894,6 @@
                 <w:rFonts w:ascii="Arial" w:hAnsi="Arial" w:cs="Arial"/>
                 <w:b/>
                 <w:bCs/>
-                <w:sz w:val="22"/>
               </w:rPr>
               <w:t xml:space="preserve"> casillas para ingresar los siguientes datos</w:t>
             </w:r>
@@ -1064,23 +905,20 @@
                 <w:rFonts w:ascii="Arial" w:hAnsi="Arial" w:cs="Arial"/>
                 <w:b/>
                 <w:bCs/>
-                <w:sz w:val="22"/>
-              </w:rPr>
-            </w:pPr>
-          </w:p>
-          <w:p>
-            <w:pPr>
-              <w:rPr>
-                <w:rFonts w:ascii="Arial" w:hAnsi="Arial" w:cs="Arial"/>
-                <w:bCs/>
-                <w:sz w:val="22"/>
-              </w:rPr>
-            </w:pPr>
-            <w:r>
-              <w:rPr>
-                <w:rFonts w:ascii="Arial" w:hAnsi="Arial" w:cs="Arial"/>
-                <w:bCs/>
-                <w:sz w:val="22"/>
+              </w:rPr>
+            </w:pPr>
+          </w:p>
+          <w:p>
+            <w:pPr>
+              <w:rPr>
+                <w:rFonts w:ascii="Arial" w:hAnsi="Arial" w:cs="Arial"/>
+                <w:bCs/>
+              </w:rPr>
+            </w:pPr>
+            <w:r>
+              <w:rPr>
+                <w:rFonts w:ascii="Arial" w:hAnsi="Arial" w:cs="Arial"/>
+                <w:bCs/>
               </w:rPr>
               <w:t>-</w:t>
             </w:r>
@@ -1088,7 +926,6 @@
               <w:rPr>
                 <w:rFonts w:ascii="Arial" w:hAnsi="Arial" w:cs="Arial"/>
                 <w:bCs/>
-                <w:sz w:val="22"/>
               </w:rPr>
               <w:t xml:space="preserve"> Nombre de usuario</w:t>
             </w:r>
@@ -1098,47 +935,27 @@
               <w:rPr>
                 <w:rFonts w:ascii="Arial" w:hAnsi="Arial" w:cs="Arial"/>
                 <w:bCs/>
-                <w:sz w:val="22"/>
-              </w:rPr>
-            </w:pPr>
-            <w:r>
-              <w:rPr>
-                <w:rFonts w:ascii="Arial" w:hAnsi="Arial" w:cs="Arial"/>
-                <w:bCs/>
-                <w:sz w:val="22"/>
-              </w:rPr>
-              <w:t>-</w:t>
-            </w:r>
-            <w:r>
-              <w:rPr>
-                <w:rFonts w:ascii="Arial" w:hAnsi="Arial" w:cs="Arial"/>
-                <w:bCs/>
-                <w:sz w:val="22"/>
-              </w:rPr>
-              <w:t xml:space="preserve"> </w:t>
-            </w:r>
-            <w:r>
-              <w:rPr>
-                <w:rFonts w:ascii="Arial" w:hAnsi="Arial" w:cs="Arial"/>
-                <w:bCs/>
-                <w:sz w:val="22"/>
-              </w:rPr>
-              <w:t>Contraseña</w:t>
-            </w:r>
-          </w:p>
-          <w:p>
-            <w:pPr>
-              <w:rPr>
-                <w:rFonts w:ascii="Arial" w:hAnsi="Arial" w:cs="Arial"/>
-                <w:bCs/>
-                <w:sz w:val="22"/>
-              </w:rPr>
-            </w:pPr>
-            <w:r>
-              <w:rPr>
-                <w:rFonts w:ascii="Arial" w:hAnsi="Arial" w:cs="Arial"/>
-                <w:bCs/>
-                <w:sz w:val="22"/>
+              </w:rPr>
+            </w:pPr>
+            <w:r>
+              <w:rPr>
+                <w:rFonts w:ascii="Arial" w:hAnsi="Arial" w:cs="Arial"/>
+                <w:bCs/>
+              </w:rPr>
+              <w:t>- Contraseña</w:t>
+            </w:r>
+          </w:p>
+          <w:p>
+            <w:pPr>
+              <w:rPr>
+                <w:rFonts w:ascii="Arial" w:hAnsi="Arial" w:cs="Arial"/>
+                <w:bCs/>
+              </w:rPr>
+            </w:pPr>
+            <w:r>
+              <w:rPr>
+                <w:rFonts w:ascii="Arial" w:hAnsi="Arial" w:cs="Arial"/>
+                <w:bCs/>
               </w:rPr>
               <w:t>- Confirmar contraseña</w:t>
             </w:r>
@@ -1148,14 +965,12 @@
               <w:rPr>
                 <w:rFonts w:ascii="Arial" w:hAnsi="Arial" w:cs="Arial"/>
                 <w:bCs/>
-                <w:sz w:val="22"/>
-              </w:rPr>
-            </w:pPr>
-            <w:r>
-              <w:rPr>
-                <w:rFonts w:ascii="Arial" w:hAnsi="Arial" w:cs="Arial"/>
-                <w:bCs/>
-                <w:sz w:val="22"/>
+              </w:rPr>
+            </w:pPr>
+            <w:r>
+              <w:rPr>
+                <w:rFonts w:ascii="Arial" w:hAnsi="Arial" w:cs="Arial"/>
+                <w:bCs/>
               </w:rPr>
               <w:t>- Correo electrónico</w:t>
             </w:r>
@@ -1165,14 +980,12 @@
               <w:rPr>
                 <w:rFonts w:ascii="Arial" w:hAnsi="Arial" w:cs="Arial"/>
                 <w:bCs/>
-                <w:sz w:val="22"/>
-              </w:rPr>
-            </w:pPr>
-            <w:r>
-              <w:rPr>
-                <w:rFonts w:ascii="Arial" w:hAnsi="Arial" w:cs="Arial"/>
-                <w:bCs/>
-                <w:sz w:val="22"/>
+              </w:rPr>
+            </w:pPr>
+            <w:r>
+              <w:rPr>
+                <w:rFonts w:ascii="Arial" w:hAnsi="Arial" w:cs="Arial"/>
+                <w:bCs/>
               </w:rPr>
               <w:t>- Edad</w:t>
             </w:r>
@@ -1182,34 +995,30 @@
               <w:rPr>
                 <w:rFonts w:ascii="Arial" w:hAnsi="Arial" w:cs="Arial"/>
                 <w:bCs/>
-                <w:sz w:val="22"/>
-              </w:rPr>
-            </w:pPr>
-          </w:p>
-          <w:p>
-            <w:pPr>
-              <w:rPr>
-                <w:rFonts w:ascii="Arial" w:hAnsi="Arial" w:cs="Arial"/>
-                <w:bCs/>
-                <w:sz w:val="22"/>
-              </w:rPr>
-            </w:pPr>
-          </w:p>
-          <w:p>
-            <w:pPr>
-              <w:rPr>
-                <w:rFonts w:ascii="Arial" w:hAnsi="Arial" w:cs="Arial"/>
-                <w:b/>
-                <w:bCs/>
-                <w:sz w:val="22"/>
-              </w:rPr>
-            </w:pPr>
-            <w:r>
-              <w:rPr>
-                <w:rFonts w:ascii="Arial" w:hAnsi="Arial" w:cs="Arial"/>
-                <w:b/>
-                <w:bCs/>
-                <w:sz w:val="22"/>
+              </w:rPr>
+            </w:pPr>
+          </w:p>
+          <w:p>
+            <w:pPr>
+              <w:rPr>
+                <w:rFonts w:ascii="Arial" w:hAnsi="Arial" w:cs="Arial"/>
+                <w:bCs/>
+              </w:rPr>
+            </w:pPr>
+          </w:p>
+          <w:p>
+            <w:pPr>
+              <w:rPr>
+                <w:rFonts w:ascii="Arial" w:hAnsi="Arial" w:cs="Arial"/>
+                <w:b/>
+                <w:bCs/>
+              </w:rPr>
+            </w:pPr>
+            <w:r>
+              <w:rPr>
+                <w:rFonts w:ascii="Arial" w:hAnsi="Arial" w:cs="Arial"/>
+                <w:b/>
+                <w:bCs/>
               </w:rPr>
               <w:t>1.3</w:t>
             </w:r>
@@ -1218,7 +1027,6 @@
                 <w:rFonts w:ascii="Arial" w:hAnsi="Arial" w:cs="Arial"/>
                 <w:b/>
                 <w:bCs/>
-                <w:sz w:val="22"/>
               </w:rPr>
               <w:t xml:space="preserve"> El sistema aprobara el Registro</w:t>
             </w:r>
@@ -1227,7 +1035,6 @@
                 <w:rFonts w:ascii="Arial" w:hAnsi="Arial" w:cs="Arial"/>
                 <w:b/>
                 <w:bCs/>
-                <w:sz w:val="22"/>
               </w:rPr>
               <w:t>.</w:t>
             </w:r>
@@ -1251,15 +1058,13 @@
                 <w:rFonts w:ascii="Arial" w:hAnsi="Arial" w:cs="Arial"/>
                 <w:b/>
                 <w:bCs/>
-                <w:sz w:val="22"/>
-              </w:rPr>
-            </w:pPr>
-            <w:r>
-              <w:rPr>
-                <w:rFonts w:ascii="Arial" w:hAnsi="Arial" w:cs="Arial"/>
-                <w:b/>
-                <w:bCs/>
-                <w:sz w:val="22"/>
+              </w:rPr>
+            </w:pPr>
+            <w:r>
+              <w:rPr>
+                <w:rFonts w:ascii="Arial" w:hAnsi="Arial" w:cs="Arial"/>
+                <w:b/>
+                <w:bCs/>
               </w:rPr>
               <w:t>Postcondición</w:t>
             </w:r>
@@ -1273,13 +1078,11 @@
             <w:pPr>
               <w:rPr>
                 <w:rFonts w:ascii="Arial" w:hAnsi="Arial" w:cs="Arial"/>
-                <w:sz w:val="22"/>
-              </w:rPr>
-            </w:pPr>
-            <w:r>
-              <w:rPr>
-                <w:rFonts w:ascii="Arial" w:hAnsi="Arial" w:cs="Arial"/>
-                <w:sz w:val="22"/>
+              </w:rPr>
+            </w:pPr>
+            <w:r>
+              <w:rPr>
+                <w:rFonts w:ascii="Arial" w:hAnsi="Arial" w:cs="Arial"/>
               </w:rPr>
               <w:t>Accede a 1.3</w:t>
             </w:r>
@@ -1299,31 +1102,68 @@
           <w:p>
             <w:pPr>
               <w:pStyle w:val="Ttulo1"/>
-            </w:pPr>
-            <w:r>
+              <w:rPr>
+                <w:sz w:val="24"/>
+              </w:rPr>
+            </w:pPr>
+            <w:r>
+              <w:rPr>
+                <w:sz w:val="24"/>
+              </w:rPr>
               <w:t>Caminos Alternos</w:t>
             </w:r>
           </w:p>
           <w:p>
-            <w:r>
+            <w:pPr>
+              <w:rPr>
+                <w:rFonts w:ascii="Arial" w:hAnsi="Arial" w:cs="Arial"/>
+              </w:rPr>
+            </w:pPr>
+            <w:r>
+              <w:rPr>
+                <w:rFonts w:ascii="Arial" w:hAnsi="Arial" w:cs="Arial"/>
+              </w:rPr>
               <w:t>1.3.1 El actor cancele</w:t>
             </w:r>
             <w:r>
+              <w:rPr>
+                <w:rFonts w:ascii="Arial" w:hAnsi="Arial" w:cs="Arial"/>
+              </w:rPr>
               <w:t xml:space="preserve"> antes de que finalice la ejecución</w:t>
             </w:r>
             <w:r>
+              <w:rPr>
+                <w:rFonts w:ascii="Arial" w:hAnsi="Arial" w:cs="Arial"/>
+              </w:rPr>
               <w:t xml:space="preserve"> de registro </w:t>
             </w:r>
           </w:p>
           <w:p>
-            <w:r>
+            <w:pPr>
+              <w:rPr>
+                <w:rFonts w:ascii="Arial" w:hAnsi="Arial" w:cs="Arial"/>
+              </w:rPr>
+            </w:pPr>
+            <w:r>
+              <w:rPr>
+                <w:rFonts w:ascii="Arial" w:hAnsi="Arial" w:cs="Arial"/>
+              </w:rPr>
               <w:t>1.</w:t>
             </w:r>
             <w:r>
+              <w:rPr>
+                <w:rFonts w:ascii="Arial" w:hAnsi="Arial" w:cs="Arial"/>
+              </w:rPr>
               <w:t>3.2 El actor presiona la opción confirma contraseña.</w:t>
             </w:r>
           </w:p>
-          <w:p/>
+          <w:p>
+            <w:pPr>
+              <w:rPr>
+                <w:rFonts w:ascii="Arial" w:hAnsi="Arial" w:cs="Arial"/>
+              </w:rPr>
+            </w:pPr>
+          </w:p>
         </w:tc>
       </w:tr>
       <w:tr>
@@ -1339,32 +1179,71 @@
           <w:p>
             <w:pPr>
               <w:pStyle w:val="Ttulo1"/>
-            </w:pPr>
-            <w:r>
+              <w:rPr>
+                <w:sz w:val="24"/>
+              </w:rPr>
+            </w:pPr>
+            <w:r>
+              <w:rPr>
+                <w:sz w:val="24"/>
+              </w:rPr>
               <w:t xml:space="preserve">Excepciones  </w:t>
             </w:r>
           </w:p>
           <w:p>
-            <w:r>
+            <w:pPr>
+              <w:rPr>
+                <w:rFonts w:ascii="Arial" w:hAnsi="Arial" w:cs="Arial"/>
+              </w:rPr>
+            </w:pPr>
+            <w:r>
+              <w:rPr>
+                <w:rFonts w:ascii="Arial" w:hAnsi="Arial" w:cs="Arial"/>
+              </w:rPr>
               <w:t xml:space="preserve">1.2.1 La contraseña es incorrecta </w:t>
             </w:r>
           </w:p>
           <w:p>
-            <w:r>
+            <w:pPr>
+              <w:rPr>
+                <w:rFonts w:ascii="Arial" w:hAnsi="Arial" w:cs="Arial"/>
+              </w:rPr>
+            </w:pPr>
+            <w:r>
+              <w:rPr>
+                <w:rFonts w:ascii="Arial" w:hAnsi="Arial" w:cs="Arial"/>
+              </w:rPr>
               <w:t>1</w:t>
             </w:r>
             <w:r>
+              <w:rPr>
+                <w:rFonts w:ascii="Arial" w:hAnsi="Arial" w:cs="Arial"/>
+              </w:rPr>
               <w:t>.</w:t>
             </w:r>
             <w:r>
+              <w:rPr>
+                <w:rFonts w:ascii="Arial" w:hAnsi="Arial" w:cs="Arial"/>
+              </w:rPr>
               <w:t>2.2 El número de documento no existe</w:t>
             </w:r>
           </w:p>
           <w:p>
-            <w:r>
+            <w:pPr>
+              <w:rPr>
+                <w:rFonts w:ascii="Arial" w:hAnsi="Arial" w:cs="Arial"/>
+              </w:rPr>
+            </w:pPr>
+            <w:r>
+              <w:rPr>
+                <w:rFonts w:ascii="Arial" w:hAnsi="Arial" w:cs="Arial"/>
+              </w:rPr>
               <w:t>1.2.3 El actor cierre el sistema</w:t>
             </w:r>
             <w:r>
+              <w:rPr>
+                <w:rFonts w:ascii="Arial" w:hAnsi="Arial" w:cs="Arial"/>
+              </w:rPr>
               <w:t xml:space="preserve"> </w:t>
             </w:r>
           </w:p>
@@ -1387,15 +1266,13 @@
                 <w:rFonts w:ascii="Arial" w:hAnsi="Arial" w:cs="Arial"/>
                 <w:b/>
                 <w:bCs/>
-                <w:sz w:val="22"/>
-              </w:rPr>
-            </w:pPr>
-            <w:r>
-              <w:rPr>
-                <w:rFonts w:ascii="Arial" w:hAnsi="Arial" w:cs="Arial"/>
-                <w:b/>
-                <w:bCs/>
-                <w:sz w:val="22"/>
+              </w:rPr>
+            </w:pPr>
+            <w:r>
+              <w:rPr>
+                <w:rFonts w:ascii="Arial" w:hAnsi="Arial" w:cs="Arial"/>
+                <w:b/>
+                <w:bCs/>
               </w:rPr>
               <w:t>Frecuencia esperada</w:t>
             </w:r>
@@ -1409,34 +1286,29 @@
             <w:pPr>
               <w:rPr>
                 <w:rFonts w:ascii="Arial" w:hAnsi="Arial" w:cs="Arial"/>
-                <w:sz w:val="22"/>
-              </w:rPr>
-            </w:pPr>
-            <w:r>
-              <w:rPr>
-                <w:rFonts w:ascii="Arial" w:hAnsi="Arial" w:cs="Arial"/>
-                <w:sz w:val="22"/>
+              </w:rPr>
+            </w:pPr>
+            <w:r>
+              <w:rPr>
+                <w:rFonts w:ascii="Arial" w:hAnsi="Arial" w:cs="Arial"/>
               </w:rPr>
               <w:t>1</w:t>
             </w:r>
             <w:r>
               <w:rPr>
                 <w:rFonts w:ascii="Arial" w:hAnsi="Arial" w:cs="Arial"/>
-                <w:sz w:val="22"/>
               </w:rPr>
               <w:t>00</w:t>
             </w:r>
             <w:r>
               <w:rPr>
                 <w:rFonts w:ascii="Arial" w:hAnsi="Arial" w:cs="Arial"/>
-                <w:sz w:val="22"/>
               </w:rPr>
               <w:t xml:space="preserve"> </w:t>
             </w:r>
             <w:r>
               <w:rPr>
                 <w:rFonts w:ascii="Arial" w:hAnsi="Arial" w:cs="Arial"/>
-                <w:sz w:val="22"/>
               </w:rPr>
               <w:t>día</w:t>
             </w:r>
@@ -1460,15 +1332,13 @@
                 <w:rFonts w:ascii="Arial" w:hAnsi="Arial" w:cs="Arial"/>
                 <w:b/>
                 <w:bCs/>
-                <w:sz w:val="22"/>
-              </w:rPr>
-            </w:pPr>
-            <w:r>
-              <w:rPr>
-                <w:rFonts w:ascii="Arial" w:hAnsi="Arial" w:cs="Arial"/>
-                <w:b/>
-                <w:bCs/>
-                <w:sz w:val="22"/>
+              </w:rPr>
+            </w:pPr>
+            <w:r>
+              <w:rPr>
+                <w:rFonts w:ascii="Arial" w:hAnsi="Arial" w:cs="Arial"/>
+                <w:b/>
+                <w:bCs/>
               </w:rPr>
               <w:t>Comentarios</w:t>
             </w:r>
@@ -1482,7 +1352,6 @@
             <w:pPr>
               <w:rPr>
                 <w:rFonts w:ascii="Arial" w:hAnsi="Arial" w:cs="Arial"/>
-                <w:sz w:val="22"/>
               </w:rPr>
             </w:pPr>
           </w:p>
@@ -1546,20 +1415,176 @@
       </w:tr>
     </w:tbl>
     <w:p/>
-    <w:p/>
-    <w:p/>
-    <w:p/>
-    <w:p/>
-    <w:p/>
+    <w:p>
+      <w:bookmarkStart w:id="0" w:name="_GoBack"/>
+      <w:r>
+        <w:rPr>
+          <w:noProof/>
+          <w:lang w:val="es-419" w:eastAsia="es-419"/>
+        </w:rPr>
+        <w:lastRenderedPageBreak/>
+        <w:drawing>
+          <wp:inline distT="0" distB="0" distL="0" distR="0">
+            <wp:extent cx="6123305" cy="3216238"/>
+            <wp:effectExtent l="152400" t="152400" r="163195" b="194310"/>
+            <wp:docPr id="1" name="Imagen 1" descr="C:\Users\APRENDIZ\Documents\ADSI 2019\Cancelar sesión 1.png"/>
+            <wp:cNvGraphicFramePr>
+              <a:graphicFrameLocks xmlns:a="http://schemas.openxmlformats.org/drawingml/2006/main" noChangeAspect="1"/>
+            </wp:cNvGraphicFramePr>
+            <a:graphic xmlns:a="http://schemas.openxmlformats.org/drawingml/2006/main">
+              <a:graphicData uri="http://schemas.openxmlformats.org/drawingml/2006/picture">
+                <pic:pic xmlns:pic="http://schemas.openxmlformats.org/drawingml/2006/picture">
+                  <pic:nvPicPr>
+                    <pic:cNvPr id="0" name="Picture 1" descr="C:\Users\APRENDIZ\Documents\ADSI 2019\Cancelar sesión 1.png"/>
+                    <pic:cNvPicPr>
+                      <a:picLocks noChangeAspect="1" noChangeArrowheads="1"/>
+                    </pic:cNvPicPr>
+                  </pic:nvPicPr>
+                  <pic:blipFill>
+                    <a:blip r:embed="rId6">
+                      <a:extLst>
+                        <a:ext uri="{28A0092B-C50C-407E-A947-70E740481C1C}">
+                          <a14:useLocalDpi xmlns:a14="http://schemas.microsoft.com/office/drawing/2010/main" val="0"/>
+                        </a:ext>
+                      </a:extLst>
+                    </a:blip>
+                    <a:srcRect/>
+                    <a:stretch>
+                      <a:fillRect/>
+                    </a:stretch>
+                  </pic:blipFill>
+                  <pic:spPr bwMode="auto">
+                    <a:xfrm>
+                      <a:off x="0" y="0"/>
+                      <a:ext cx="6136273" cy="3223049"/>
+                    </a:xfrm>
+                    <a:prstGeom prst="rect">
+                      <a:avLst/>
+                    </a:prstGeom>
+                    <a:solidFill>
+                      <a:srgbClr val="FFFFFF">
+                        <a:shade val="85000"/>
+                      </a:srgbClr>
+                    </a:solidFill>
+                    <a:ln w="190500" cap="sq">
+                      <a:solidFill>
+                        <a:srgbClr val="FFFFFF"/>
+                      </a:solidFill>
+                      <a:miter lim="800000"/>
+                    </a:ln>
+                    <a:effectLst>
+                      <a:outerShdw blurRad="55000" dist="18000" dir="5400000" algn="tl" rotWithShape="0">
+                        <a:srgbClr val="000000">
+                          <a:alpha val="40000"/>
+                        </a:srgbClr>
+                      </a:outerShdw>
+                    </a:effectLst>
+                    <a:scene3d>
+                      <a:camera prst="orthographicFront"/>
+                      <a:lightRig rig="twoPt" dir="t">
+                        <a:rot lat="0" lon="0" rev="7200000"/>
+                      </a:lightRig>
+                    </a:scene3d>
+                    <a:sp3d>
+                      <a:bevelT w="25400" h="19050"/>
+                      <a:contourClr>
+                        <a:srgbClr val="FFFFFF"/>
+                      </a:contourClr>
+                    </a:sp3d>
+                  </pic:spPr>
+                </pic:pic>
+              </a:graphicData>
+            </a:graphic>
+          </wp:inline>
+        </w:drawing>
+      </w:r>
+      <w:bookmarkEnd w:id="0"/>
+    </w:p>
     <w:p/>
     <w:p/>
     <w:p/>
     <w:p>
-      <w:bookmarkStart w:id="0" w:name="_GoBack"/>
-      <w:bookmarkEnd w:id="0"/>
+      <w:r>
+        <w:rPr>
+          <w:noProof/>
+          <w:lang w:val="es-419" w:eastAsia="es-419"/>
+        </w:rPr>
+        <w:drawing>
+          <wp:inline distT="0" distB="0" distL="0" distR="0">
+            <wp:extent cx="6183824" cy="3248025"/>
+            <wp:effectExtent l="152400" t="152400" r="160020" b="200025"/>
+            <wp:docPr id="2" name="Imagen 2" descr="C:\Users\APRENDIZ\Documents\ADSI 2019\Registro usuario.png"/>
+            <wp:cNvGraphicFramePr>
+              <a:graphicFrameLocks xmlns:a="http://schemas.openxmlformats.org/drawingml/2006/main" noChangeAspect="1"/>
+            </wp:cNvGraphicFramePr>
+            <a:graphic xmlns:a="http://schemas.openxmlformats.org/drawingml/2006/main">
+              <a:graphicData uri="http://schemas.openxmlformats.org/drawingml/2006/picture">
+                <pic:pic xmlns:pic="http://schemas.openxmlformats.org/drawingml/2006/picture">
+                  <pic:nvPicPr>
+                    <pic:cNvPr id="0" name="Picture 2" descr="C:\Users\APRENDIZ\Documents\ADSI 2019\Registro usuario.png"/>
+                    <pic:cNvPicPr>
+                      <a:picLocks noChangeAspect="1" noChangeArrowheads="1"/>
+                    </pic:cNvPicPr>
+                  </pic:nvPicPr>
+                  <pic:blipFill>
+                    <a:blip r:embed="rId7">
+                      <a:extLst>
+                        <a:ext uri="{28A0092B-C50C-407E-A947-70E740481C1C}">
+                          <a14:useLocalDpi xmlns:a14="http://schemas.microsoft.com/office/drawing/2010/main" val="0"/>
+                        </a:ext>
+                      </a:extLst>
+                    </a:blip>
+                    <a:srcRect/>
+                    <a:stretch>
+                      <a:fillRect/>
+                    </a:stretch>
+                  </pic:blipFill>
+                  <pic:spPr bwMode="auto">
+                    <a:xfrm>
+                      <a:off x="0" y="0"/>
+                      <a:ext cx="6229601" cy="3272069"/>
+                    </a:xfrm>
+                    <a:prstGeom prst="rect">
+                      <a:avLst/>
+                    </a:prstGeom>
+                    <a:solidFill>
+                      <a:srgbClr val="FFFFFF">
+                        <a:shade val="85000"/>
+                      </a:srgbClr>
+                    </a:solidFill>
+                    <a:ln w="190500" cap="sq">
+                      <a:solidFill>
+                        <a:srgbClr val="FFFFFF"/>
+                      </a:solidFill>
+                      <a:miter lim="800000"/>
+                    </a:ln>
+                    <a:effectLst>
+                      <a:outerShdw blurRad="55000" dist="18000" dir="5400000" algn="tl" rotWithShape="0">
+                        <a:srgbClr val="000000">
+                          <a:alpha val="40000"/>
+                        </a:srgbClr>
+                      </a:outerShdw>
+                    </a:effectLst>
+                    <a:scene3d>
+                      <a:camera prst="orthographicFront"/>
+                      <a:lightRig rig="twoPt" dir="t">
+                        <a:rot lat="0" lon="0" rev="7200000"/>
+                      </a:lightRig>
+                    </a:scene3d>
+                    <a:sp3d>
+                      <a:bevelT w="25400" h="19050"/>
+                      <a:contourClr>
+                        <a:srgbClr val="FFFFFF"/>
+                      </a:contourClr>
+                    </a:sp3d>
+                  </pic:spPr>
+                </pic:pic>
+              </a:graphicData>
+            </a:graphic>
+          </wp:inline>
+        </w:drawing>
+      </w:r>
     </w:p>
-    <w:p/>
-    <w:p/>
     <w:p/>
     <w:sectPr>
       <w:pgSz w:w="12240" w:h="15840"/>
@@ -2451,4 +2476,16 @@
     </a:ext>
   </a:extLst>
 </a:theme>
+</file>
+
+<file path=customXml/item1.xml><?xml version="1.0" encoding="utf-8"?>
+<b:Sources xmlns:b="http://schemas.openxmlformats.org/officeDocument/2006/bibliography" xmlns="http://schemas.openxmlformats.org/officeDocument/2006/bibliography" SelectedStyle="\APASixthEditionOfficeOnline.xsl" StyleName="APA" Version="6"/>
+</file>
+
+<file path=customXml/itemProps1.xml><?xml version="1.0" encoding="utf-8"?>
+<ds:datastoreItem xmlns:ds="http://schemas.openxmlformats.org/officeDocument/2006/customXml" ds:itemID="{B25E3978-D319-4AF0-AAC3-0299AD796BBD}">
+  <ds:schemaRefs>
+    <ds:schemaRef ds:uri="http://schemas.openxmlformats.org/officeDocument/2006/bibliography"/>
+  </ds:schemaRefs>
+</ds:datastoreItem>
 </file>
</xml_diff>